<commit_message>
New document describing methods of using Azure DevOps with Visual Studio.
</commit_message>
<xml_diff>
--- a/AzureDevops.docx
+++ b/AzureDevops.docx
@@ -45,31 +45,7 @@
           <w:rPr>
             <w:rStyle w:val="Hyperlink"/>
           </w:rPr>
-          <w:t>https://azure.microso</w:t>
-        </w:r>
-        <w:r>
-          <w:rPr>
-            <w:rStyle w:val="Hyperlink"/>
-          </w:rPr>
-          <w:t>f</w:t>
-        </w:r>
-        <w:r>
-          <w:rPr>
-            <w:rStyle w:val="Hyperlink"/>
-          </w:rPr>
-          <w:t>t.co</w:t>
-        </w:r>
-        <w:r>
-          <w:rPr>
-            <w:rStyle w:val="Hyperlink"/>
-          </w:rPr>
-          <w:t>m</w:t>
-        </w:r>
-        <w:r>
-          <w:rPr>
-            <w:rStyle w:val="Hyperlink"/>
-          </w:rPr>
-          <w:t>/en-us/services/devops/</w:t>
+          <w:t>https://azure.microsoft.com/en-us/services/devops/</w:t>
         </w:r>
       </w:hyperlink>
     </w:p>
@@ -149,22 +125,13 @@
         <w:t>Projects</w:t>
       </w:r>
       <w:r>
-        <w:t xml:space="preserve"> in the left-hand panel.  </w:t>
-      </w:r>
-      <w:r>
-        <w:t xml:space="preserve">Azure DevOps displays the </w:t>
-      </w:r>
-      <w:r>
-        <w:rPr>
-          <w:b/>
-        </w:rPr>
-        <w:t xml:space="preserve">Organization Settings – </w:t>
-      </w:r>
-      <w:r>
-        <w:rPr>
-          <w:b/>
-        </w:rPr>
-        <w:t>Projects</w:t>
+        <w:t xml:space="preserve"> in the left-hand panel.  Azure DevOps displays the </w:t>
+      </w:r>
+      <w:r>
+        <w:rPr>
+          <w:b/>
+        </w:rPr>
+        <w:t>Organization Settings – Projects</w:t>
       </w:r>
       <w:r>
         <w:t xml:space="preserve"> dialog.</w:t>
@@ -253,10 +220,7 @@
         </w:numPr>
       </w:pPr>
       <w:r>
-        <w:t>At the home screen (after logging in) click the</w:t>
-      </w:r>
-      <w:r>
-        <w:t xml:space="preserve"> </w:t>
+        <w:t xml:space="preserve">At the home screen (after logging in) click the </w:t>
       </w:r>
       <w:r>
         <w:rPr>
@@ -289,7 +253,17 @@
         </w:numPr>
       </w:pPr>
       <w:r>
-        <w:t>X</w:t>
+        <w:t xml:space="preserve">Click </w:t>
+      </w:r>
+      <w:r>
+        <w:rPr>
+          <w:b/>
+          <w:bCs/>
+        </w:rPr>
+        <w:t>Create</w:t>
+      </w:r>
+      <w:r>
+        <w:t>.  Azure DevOps brings up a welcome screen for the new project.</w:t>
       </w:r>
     </w:p>
     <w:p>
@@ -301,62 +275,48 @@
         </w:numPr>
       </w:pPr>
       <w:r>
-        <w:t xml:space="preserve">In Visual Studio – from the menu bar, click </w:t>
+        <w:t xml:space="preserve">Click </w:t>
+      </w:r>
+      <w:r>
+        <w:rPr>
+          <w:b/>
+          <w:bCs/>
+        </w:rPr>
+        <w:t>Repos</w:t>
+      </w:r>
+      <w:r>
+        <w:t xml:space="preserve"> in the left-hand panel.  Azure DevOps brings up a dialog whose title is </w:t>
       </w:r>
       <w:proofErr w:type="spellStart"/>
       <w:r>
         <w:rPr>
           <w:b/>
-        </w:rPr>
-        <w:t>git</w:t>
+          <w:bCs/>
+          <w:i/>
+          <w:iCs/>
+        </w:rPr>
+        <w:t>project_name</w:t>
       </w:r>
       <w:proofErr w:type="spellEnd"/>
       <w:r>
         <w:rPr>
           <w:b/>
-        </w:rPr>
-        <w:t xml:space="preserve"> -&gt; Create </w:t>
-      </w:r>
-      <w:proofErr w:type="spellStart"/>
-      <w:r>
-        <w:rPr>
-          <w:b/>
-        </w:rPr>
-        <w:t>Git</w:t>
-      </w:r>
-      <w:proofErr w:type="spellEnd"/>
-      <w:r>
-        <w:rPr>
-          <w:b/>
-        </w:rPr>
-        <w:t xml:space="preserve"> Repository…  </w:t>
-      </w:r>
-      <w:r>
-        <w:t xml:space="preserve">Visual Studio pops up the </w:t>
-      </w:r>
-      <w:r>
-        <w:rPr>
-          <w:b/>
-        </w:rPr>
-        <w:t xml:space="preserve">Create </w:t>
-      </w:r>
-      <w:proofErr w:type="spellStart"/>
-      <w:r>
-        <w:rPr>
-          <w:b/>
-        </w:rPr>
-        <w:t>Git</w:t>
-      </w:r>
-      <w:proofErr w:type="spellEnd"/>
-      <w:r>
-        <w:rPr>
-          <w:b/>
-        </w:rPr>
-        <w:t xml:space="preserve"> Repository</w:t>
-      </w:r>
-      <w:r>
-        <w:t xml:space="preserve"> dialog.</w:t>
-      </w:r>
+          <w:bCs/>
+        </w:rPr>
+        <w:t xml:space="preserve"> is empty.  Add some code</w:t>
+      </w:r>
+      <w:proofErr w:type="gramStart"/>
+      <w:r>
+        <w:rPr>
+          <w:b/>
+          <w:bCs/>
+        </w:rPr>
+        <w:t>!</w:t>
+      </w:r>
+      <w:r>
+        <w:t>.</w:t>
+      </w:r>
+      <w:proofErr w:type="gramEnd"/>
     </w:p>
     <w:p>
       <w:pPr>
@@ -367,16 +327,68 @@
         </w:numPr>
       </w:pPr>
       <w:r>
-        <w:t xml:space="preserve">In the left panel click </w:t>
-      </w:r>
-      <w:r>
-        <w:rPr>
-          <w:b/>
-        </w:rPr>
-        <w:t>Existing Remote</w:t>
-      </w:r>
-      <w:r>
-        <w:t>.  In the right panel verify that the local path is correct.</w:t>
+        <w:t xml:space="preserve">Start Visual Studio.  In the menu bar, click </w:t>
+      </w:r>
+      <w:proofErr w:type="spellStart"/>
+      <w:r>
+        <w:rPr>
+          <w:b/>
+          <w:bCs/>
+        </w:rPr>
+        <w:t>git</w:t>
+      </w:r>
+      <w:proofErr w:type="spellEnd"/>
+      <w:r>
+        <w:rPr>
+          <w:b/>
+          <w:bCs/>
+        </w:rPr>
+        <w:t xml:space="preserve"> -&gt; Create </w:t>
+      </w:r>
+      <w:proofErr w:type="spellStart"/>
+      <w:r>
+        <w:rPr>
+          <w:b/>
+          <w:bCs/>
+        </w:rPr>
+        <w:t>Git</w:t>
+      </w:r>
+      <w:proofErr w:type="spellEnd"/>
+      <w:r>
+        <w:rPr>
+          <w:b/>
+          <w:bCs/>
+        </w:rPr>
+        <w:t xml:space="preserve"> Repository…  </w:t>
+      </w:r>
+      <w:r>
+        <w:t xml:space="preserve">Visual Studio pops up the </w:t>
+      </w:r>
+      <w:r>
+        <w:rPr>
+          <w:b/>
+          <w:bCs/>
+        </w:rPr>
+        <w:t xml:space="preserve">Create a </w:t>
+      </w:r>
+      <w:proofErr w:type="spellStart"/>
+      <w:r>
+        <w:rPr>
+          <w:b/>
+          <w:bCs/>
+        </w:rPr>
+        <w:t>Git</w:t>
+      </w:r>
+      <w:proofErr w:type="spellEnd"/>
+      <w:r>
+        <w:rPr>
+          <w:b/>
+          <w:bCs/>
+        </w:rPr>
+        <w:t xml:space="preserve"> Repository</w:t>
+      </w:r>
+      <w:r>
+        <w:t xml:space="preserve"> dialog.</w:t>
       </w:r>
     </w:p>
     <w:p>
@@ -387,8 +399,196 @@
           <w:numId w:val="6"/>
         </w:numPr>
       </w:pPr>
+      <w:r>
+        <w:t xml:space="preserve">In the left panel click </w:t>
+      </w:r>
+      <w:r>
+        <w:rPr>
+          <w:b/>
+        </w:rPr>
+        <w:t>Existing Remote</w:t>
+      </w:r>
+      <w:r>
+        <w:t>.  In the right panel</w:t>
+      </w:r>
+      <w:r>
+        <w:t>,</w:t>
+      </w:r>
       <w:bookmarkStart w:id="0" w:name="_GoBack"/>
       <w:bookmarkEnd w:id="0"/>
+      <w:r>
+        <w:t xml:space="preserve"> verify that the local path is correct.</w:t>
+      </w:r>
+    </w:p>
+    <w:p>
+      <w:pPr>
+        <w:pStyle w:val="ListParagraph"/>
+        <w:numPr>
+          <w:ilvl w:val="0"/>
+          <w:numId w:val="6"/>
+        </w:numPr>
+      </w:pPr>
+      <w:r>
+        <w:t xml:space="preserve">Return to Azure DevOps.  In the </w:t>
+      </w:r>
+      <w:r>
+        <w:rPr>
+          <w:b/>
+          <w:bCs/>
+        </w:rPr>
+        <w:t>Clone to your computer</w:t>
+      </w:r>
+      <w:r>
+        <w:t xml:space="preserve"> panel, click the </w:t>
+      </w:r>
+      <w:r>
+        <w:rPr>
+          <w:b/>
+          <w:bCs/>
+        </w:rPr>
+        <w:t>SSH</w:t>
+      </w:r>
+      <w:r>
+        <w:t xml:space="preserve"> button.  Then click the icon with 2 cascaded windows whose title (when you </w:t>
+      </w:r>
+      <w:proofErr w:type="gramStart"/>
+      <w:r>
+        <w:t>hover</w:t>
+      </w:r>
+      <w:proofErr w:type="gramEnd"/>
+      <w:r>
+        <w:t xml:space="preserve"> the mouse over it) is </w:t>
+      </w:r>
+      <w:r>
+        <w:rPr>
+          <w:b/>
+          <w:bCs/>
+        </w:rPr>
+        <w:t>Copy clone URL to clipboard</w:t>
+      </w:r>
+      <w:r>
+        <w:t>.</w:t>
+      </w:r>
+    </w:p>
+    <w:p>
+      <w:pPr>
+        <w:pStyle w:val="ListParagraph"/>
+        <w:numPr>
+          <w:ilvl w:val="0"/>
+          <w:numId w:val="6"/>
+        </w:numPr>
+        <w:rPr>
+          <w:rFonts w:eastAsiaTheme="minorEastAsia"/>
+        </w:rPr>
+      </w:pPr>
+      <w:r>
+        <w:t>Return to Visual Studio (</w:t>
+      </w:r>
+      <w:r>
+        <w:rPr>
+          <w:b/>
+          <w:bCs/>
+        </w:rPr>
+        <w:t xml:space="preserve">Create a </w:t>
+      </w:r>
+      <w:proofErr w:type="spellStart"/>
+      <w:r>
+        <w:rPr>
+          <w:b/>
+          <w:bCs/>
+        </w:rPr>
+        <w:t>Git</w:t>
+      </w:r>
+      <w:proofErr w:type="spellEnd"/>
+      <w:r>
+        <w:rPr>
+          <w:b/>
+          <w:bCs/>
+        </w:rPr>
+        <w:t xml:space="preserve"> Repository</w:t>
+      </w:r>
+      <w:r>
+        <w:t xml:space="preserve">).  Paste the URL from the clipboard into the </w:t>
+      </w:r>
+      <w:r>
+        <w:rPr>
+          <w:b/>
+          <w:bCs/>
+        </w:rPr>
+        <w:t>Remote URL</w:t>
+      </w:r>
+      <w:r>
+        <w:t xml:space="preserve"> textbox.  Click </w:t>
+      </w:r>
+      <w:r>
+        <w:rPr>
+          <w:b/>
+          <w:bCs/>
+        </w:rPr>
+        <w:t>Create and Push</w:t>
+      </w:r>
+      <w:r>
+        <w:t>.</w:t>
+      </w:r>
+    </w:p>
+    <w:p>
+      <w:pPr>
+        <w:pStyle w:val="ListParagraph"/>
+        <w:numPr>
+          <w:ilvl w:val="0"/>
+          <w:numId w:val="6"/>
+        </w:numPr>
+      </w:pPr>
+      <w:r>
+        <w:t xml:space="preserve">After a short delay, Visual Studio displays a popup dialog asking you to type the SSH paraphrase.  Type the paraphrase, and click </w:t>
+      </w:r>
+      <w:r>
+        <w:rPr>
+          <w:b/>
+          <w:bCs/>
+        </w:rPr>
+        <w:t>OK</w:t>
+      </w:r>
+      <w:r>
+        <w:t xml:space="preserve">.  To confirm that the repository has been successfully added, return to Azure DevOps, and click </w:t>
+      </w:r>
+      <w:proofErr w:type="gramStart"/>
+      <w:r>
+        <w:rPr>
+          <w:b/>
+          <w:bCs/>
+        </w:rPr>
+        <w:t>Commits</w:t>
+      </w:r>
+      <w:proofErr w:type="gramEnd"/>
+      <w:r>
+        <w:t xml:space="preserve"> in the left-hand panel.  Azure DevOps displays the 1</w:t>
+      </w:r>
+      <w:r>
+        <w:rPr>
+          <w:vertAlign w:val="superscript"/>
+        </w:rPr>
+        <w:t>st</w:t>
+      </w:r>
+      <w:r>
+        <w:t xml:space="preserve"> two commits - (1) Add .</w:t>
+      </w:r>
+      <w:proofErr w:type="spellStart"/>
+      <w:r>
+        <w:t>gitignore</w:t>
+      </w:r>
+      <w:proofErr w:type="spellEnd"/>
+      <w:r>
+        <w:t xml:space="preserve"> and .</w:t>
+      </w:r>
+      <w:proofErr w:type="spellStart"/>
+      <w:r>
+        <w:t>gitattributes</w:t>
+      </w:r>
+      <w:proofErr w:type="spellEnd"/>
+      <w:r>
+        <w:t>, and (2) Add project files.</w:t>
+      </w:r>
     </w:p>
     <w:sectPr>
       <w:footerReference w:type="default" r:id="rId9"/>
@@ -1893,6 +2093,474 @@
     </w:rPr>
   </w:style>
 </w:styles>
+</file>
+
+<file path=word/glossary/document.xml><?xml version="1.0" encoding="utf-8"?>
+<w:glossaryDocument xmlns:wpc="http://schemas.microsoft.com/office/word/2010/wordprocessingCanvas" xmlns:mc="http://schemas.openxmlformats.org/markup-compatibility/2006" xmlns:o="urn:schemas-microsoft-com:office:office" xmlns:r="http://schemas.openxmlformats.org/officeDocument/2006/relationships" xmlns:m="http://schemas.openxmlformats.org/officeDocument/2006/math" xmlns:v="urn:schemas-microsoft-com:vml" xmlns:wp14="http://schemas.microsoft.com/office/word/2010/wordprocessingDrawing" xmlns:wp="http://schemas.openxmlformats.org/drawingml/2006/wordprocessingDrawing" xmlns:w10="urn:schemas-microsoft-com:office:word" xmlns:w="http://schemas.openxmlformats.org/wordprocessingml/2006/main" xmlns:w14="http://schemas.microsoft.com/office/word/2010/wordml" xmlns:wpg="http://schemas.microsoft.com/office/word/2010/wordprocessingGroup" xmlns:wpi="http://schemas.microsoft.com/office/word/2010/wordprocessingInk" xmlns:wne="http://schemas.microsoft.com/office/word/2006/wordml" xmlns:wps="http://schemas.microsoft.com/office/word/2010/wordprocessingShape" mc:Ignorable="w14 wp14"/>
+</file>
+
+<file path=word/glossary/fontTable.xml><?xml version="1.0" encoding="utf-8"?>
+<w:fonts xmlns:mc="http://schemas.openxmlformats.org/markup-compatibility/2006" xmlns:r="http://schemas.openxmlformats.org/officeDocument/2006/relationships" xmlns:w="http://schemas.openxmlformats.org/wordprocessingml/2006/main" xmlns:w14="http://schemas.microsoft.com/office/word/2010/wordml" mc:Ignorable="w14">
+  <w:font w:name="Symbol">
+    <w:panose1 w:val="05050102010706020507"/>
+    <w:charset w:val="02"/>
+    <w:family w:val="roman"/>
+    <w:pitch w:val="variable"/>
+    <w:sig w:usb0="00000000" w:usb1="10000000" w:usb2="00000000" w:usb3="00000000" w:csb0="80000000" w:csb1="00000000"/>
+  </w:font>
+  <w:font w:name="Times New Roman">
+    <w:panose1 w:val="02020603050405020304"/>
+    <w:charset w:val="00"/>
+    <w:family w:val="roman"/>
+    <w:pitch w:val="variable"/>
+    <w:sig w:usb0="E0002AFF" w:usb1="C0007841" w:usb2="00000009" w:usb3="00000000" w:csb0="000001FF" w:csb1="00000000"/>
+  </w:font>
+  <w:font w:name="Courier New">
+    <w:panose1 w:val="02070309020205020404"/>
+    <w:charset w:val="00"/>
+    <w:family w:val="modern"/>
+    <w:pitch w:val="fixed"/>
+    <w:sig w:usb0="E0002AFF" w:usb1="C0007843" w:usb2="00000009" w:usb3="00000000" w:csb0="000001FF" w:csb1="00000000"/>
+  </w:font>
+  <w:font w:name="Wingdings">
+    <w:panose1 w:val="05000000000000000000"/>
+    <w:charset w:val="02"/>
+    <w:family w:val="auto"/>
+    <w:pitch w:val="variable"/>
+    <w:sig w:usb0="00000000" w:usb1="10000000" w:usb2="00000000" w:usb3="00000000" w:csb0="80000000" w:csb1="00000000"/>
+  </w:font>
+  <w:font w:name="Calibri">
+    <w:panose1 w:val="020F0502020204030204"/>
+    <w:charset w:val="00"/>
+    <w:family w:val="swiss"/>
+    <w:pitch w:val="variable"/>
+    <w:sig w:usb0="E00002FF" w:usb1="4000ACFF" w:usb2="00000001" w:usb3="00000000" w:csb0="0000019F" w:csb1="00000000"/>
+  </w:font>
+  <w:font w:name="Cambria">
+    <w:panose1 w:val="02040503050406030204"/>
+    <w:charset w:val="00"/>
+    <w:family w:val="roman"/>
+    <w:pitch w:val="variable"/>
+    <w:sig w:usb0="E00002FF" w:usb1="400004FF" w:usb2="00000000" w:usb3="00000000" w:csb0="0000019F" w:csb1="00000000"/>
+  </w:font>
+</w:fonts>
+</file>
+
+<file path=word/glossary/settings.xml><?xml version="1.0" encoding="utf-8"?>
+<w:settings xmlns:mc="http://schemas.openxmlformats.org/markup-compatibility/2006" xmlns:o="urn:schemas-microsoft-com:office:office" xmlns:r="http://schemas.openxmlformats.org/officeDocument/2006/relationships" xmlns:m="http://schemas.openxmlformats.org/officeDocument/2006/math" xmlns:v="urn:schemas-microsoft-com:vml" xmlns:w10="urn:schemas-microsoft-com:office:word" xmlns:w="http://schemas.openxmlformats.org/wordprocessingml/2006/main" xmlns:w14="http://schemas.microsoft.com/office/word/2010/wordml" xmlns:sl="http://schemas.openxmlformats.org/schemaLibrary/2006/main" mc:Ignorable="w14">
+  <w:defaultTabStop w:val="720"/>
+  <w:characterSpacingControl w:val="doNotCompress"/>
+  <w:compat>
+    <w:useFELayout/>
+    <w:compatSetting w:name="compatibilityMode" w:uri="http://schemas.microsoft.com/office/word" w:val="12"/>
+  </w:compat>
+  <w:rsids>
+    <w:rsidRoot w:val="00B16395"/>
+    <w:rsid w:val="00080113"/>
+    <w:rsid w:val="00B16395"/>
+  </w:rsids>
+  <m:mathPr>
+    <m:mathFont m:val="Cambria Math"/>
+    <m:brkBin m:val="before"/>
+    <m:brkBinSub m:val="--"/>
+    <m:smallFrac m:val="0"/>
+    <m:dispDef/>
+    <m:lMargin m:val="0"/>
+    <m:rMargin m:val="0"/>
+    <m:defJc m:val="centerGroup"/>
+    <m:wrapIndent m:val="1440"/>
+    <m:intLim m:val="subSup"/>
+    <m:naryLim m:val="undOvr"/>
+  </m:mathPr>
+  <w:themeFontLang w:val="en-US"/>
+  <w:clrSchemeMapping w:bg1="light1" w:t1="dark1" w:bg2="light2" w:t2="dark2" w:accent1="accent1" w:accent2="accent2" w:accent3="accent3" w:accent4="accent4" w:accent5="accent5" w:accent6="accent6" w:hyperlink="hyperlink" w:followedHyperlink="followedHyperlink"/>
+  <w:decimalSymbol w:val="."/>
+  <w:listSeparator w:val=","/>
+</w:settings>
+</file>
+
+<file path=word/glossary/styles.xml><?xml version="1.0" encoding="utf-8"?>
+<w:styles xmlns:mc="http://schemas.openxmlformats.org/markup-compatibility/2006" xmlns:r="http://schemas.openxmlformats.org/officeDocument/2006/relationships" xmlns:w="http://schemas.openxmlformats.org/wordprocessingml/2006/main" xmlns:w14="http://schemas.microsoft.com/office/word/2010/wordml" mc:Ignorable="w14">
+  <w:docDefaults>
+    <w:rPrDefault>
+      <w:rPr>
+        <w:rFonts w:asciiTheme="minorHAnsi" w:eastAsiaTheme="minorEastAsia" w:hAnsiTheme="minorHAnsi" w:cstheme="minorBidi"/>
+        <w:sz w:val="22"/>
+        <w:szCs w:val="22"/>
+        <w:lang w:val="en-US" w:eastAsia="en-US" w:bidi="ar-SA"/>
+      </w:rPr>
+    </w:rPrDefault>
+    <w:pPrDefault>
+      <w:pPr>
+        <w:spacing w:after="200" w:line="276" w:lineRule="auto"/>
+      </w:pPr>
+    </w:pPrDefault>
+  </w:docDefaults>
+  <w:latentStyles w:defLockedState="0" w:defUIPriority="99" w:defSemiHidden="1" w:defUnhideWhenUsed="1" w:defQFormat="0" w:count="267">
+    <w:lsdException w:name="Normal" w:semiHidden="0" w:uiPriority="0" w:unhideWhenUsed="0" w:qFormat="1"/>
+    <w:lsdException w:name="heading 1" w:semiHidden="0" w:uiPriority="9" w:unhideWhenUsed="0" w:qFormat="1"/>
+    <w:lsdException w:name="heading 2" w:uiPriority="9" w:qFormat="1"/>
+    <w:lsdException w:name="heading 3" w:uiPriority="9" w:qFormat="1"/>
+    <w:lsdException w:name="heading 4" w:uiPriority="9" w:qFormat="1"/>
+    <w:lsdException w:name="heading 5" w:uiPriority="9" w:qFormat="1"/>
+    <w:lsdException w:name="heading 6" w:uiPriority="9" w:qFormat="1"/>
+    <w:lsdException w:name="heading 7" w:uiPriority="9" w:qFormat="1"/>
+    <w:lsdException w:name="heading 8" w:uiPriority="9" w:qFormat="1"/>
+    <w:lsdException w:name="heading 9" w:uiPriority="9" w:qFormat="1"/>
+    <w:lsdException w:name="toc 1" w:uiPriority="39"/>
+    <w:lsdException w:name="toc 2" w:uiPriority="39"/>
+    <w:lsdException w:name="toc 3" w:uiPriority="39"/>
+    <w:lsdException w:name="toc 4" w:uiPriority="39"/>
+    <w:lsdException w:name="toc 5" w:uiPriority="39"/>
+    <w:lsdException w:name="toc 6" w:uiPriority="39"/>
+    <w:lsdException w:name="toc 7" w:uiPriority="39"/>
+    <w:lsdException w:name="toc 8" w:uiPriority="39"/>
+    <w:lsdException w:name="toc 9" w:uiPriority="39"/>
+    <w:lsdException w:name="caption" w:uiPriority="35" w:qFormat="1"/>
+    <w:lsdException w:name="Title" w:semiHidden="0" w:uiPriority="10" w:unhideWhenUsed="0" w:qFormat="1"/>
+    <w:lsdException w:name="Default Paragraph Font" w:uiPriority="1"/>
+    <w:lsdException w:name="Subtitle" w:semiHidden="0" w:uiPriority="11" w:unhideWhenUsed="0" w:qFormat="1"/>
+    <w:lsdException w:name="Strong" w:semiHidden="0" w:uiPriority="22" w:unhideWhenUsed="0" w:qFormat="1"/>
+    <w:lsdException w:name="Emphasis" w:semiHidden="0" w:uiPriority="20" w:unhideWhenUsed="0" w:qFormat="1"/>
+    <w:lsdException w:name="Table Grid" w:semiHidden="0" w:uiPriority="59" w:unhideWhenUsed="0"/>
+    <w:lsdException w:name="Placeholder Text" w:unhideWhenUsed="0"/>
+    <w:lsdException w:name="No Spacing" w:semiHidden="0" w:uiPriority="1" w:unhideWhenUsed="0" w:qFormat="1"/>
+    <w:lsdException w:name="Light Shading" w:semiHidden="0" w:uiPriority="60" w:unhideWhenUsed="0"/>
+    <w:lsdException w:name="Light List" w:semiHidden="0" w:uiPriority="61" w:unhideWhenUsed="0"/>
+    <w:lsdException w:name="Light Grid" w:semiHidden="0" w:uiPriority="62" w:unhideWhenUsed="0"/>
+    <w:lsdException w:name="Medium Shading 1" w:semiHidden="0" w:uiPriority="63" w:unhideWhenUsed="0"/>
+    <w:lsdException w:name="Medium Shading 2" w:semiHidden="0" w:uiPriority="64" w:unhideWhenUsed="0"/>
+    <w:lsdException w:name="Medium List 1" w:semiHidden="0" w:uiPriority="65" w:unhideWhenUsed="0"/>
+    <w:lsdException w:name="Medium List 2" w:semiHidden="0" w:uiPriority="66" w:unhideWhenUsed="0"/>
+    <w:lsdException w:name="Medium Grid 1" w:semiHidden="0" w:uiPriority="67" w:unhideWhenUsed="0"/>
+    <w:lsdException w:name="Medium Grid 2" w:semiHidden="0" w:uiPriority="68" w:unhideWhenUsed="0"/>
+    <w:lsdException w:name="Medium Grid 3" w:semiHidden="0" w:uiPriority="69" w:unhideWhenUsed="0"/>
+    <w:lsdException w:name="Dark List" w:semiHidden="0" w:uiPriority="70" w:unhideWhenUsed="0"/>
+    <w:lsdException w:name="Colorful Shading" w:semiHidden="0" w:uiPriority="71" w:unhideWhenUsed="0"/>
+    <w:lsdException w:name="Colorful List" w:semiHidden="0" w:uiPriority="72" w:unhideWhenUsed="0"/>
+    <w:lsdException w:name="Colorful Grid" w:semiHidden="0" w:uiPriority="73" w:unhideWhenUsed="0"/>
+    <w:lsdException w:name="Light Shading Accent 1" w:semiHidden="0" w:uiPriority="60" w:unhideWhenUsed="0"/>
+    <w:lsdException w:name="Light List Accent 1" w:semiHidden="0" w:uiPriority="61" w:unhideWhenUsed="0"/>
+    <w:lsdException w:name="Light Grid Accent 1" w:semiHidden="0" w:uiPriority="62" w:unhideWhenUsed="0"/>
+    <w:lsdException w:name="Medium Shading 1 Accent 1" w:semiHidden="0" w:uiPriority="63" w:unhideWhenUsed="0"/>
+    <w:lsdException w:name="Medium Shading 2 Accent 1" w:semiHidden="0" w:uiPriority="64" w:unhideWhenUsed="0"/>
+    <w:lsdException w:name="Medium List 1 Accent 1" w:semiHidden="0" w:uiPriority="65" w:unhideWhenUsed="0"/>
+    <w:lsdException w:name="Revision" w:unhideWhenUsed="0"/>
+    <w:lsdException w:name="List Paragraph" w:semiHidden="0" w:uiPriority="34" w:unhideWhenUsed="0" w:qFormat="1"/>
+    <w:lsdException w:name="Quote" w:semiHidden="0" w:uiPriority="29" w:unhideWhenUsed="0" w:qFormat="1"/>
+    <w:lsdException w:name="Intense Quote" w:semiHidden="0" w:uiPriority="30" w:unhideWhenUsed="0" w:qFormat="1"/>
+    <w:lsdException w:name="Medium List 2 Accent 1" w:semiHidden="0" w:uiPriority="66" w:unhideWhenUsed="0"/>
+    <w:lsdException w:name="Medium Grid 1 Accent 1" w:semiHidden="0" w:uiPriority="67" w:unhideWhenUsed="0"/>
+    <w:lsdException w:name="Medium Grid 2 Accent 1" w:semiHidden="0" w:uiPriority="68" w:unhideWhenUsed="0"/>
+    <w:lsdException w:name="Medium Grid 3 Accent 1" w:semiHidden="0" w:uiPriority="69" w:unhideWhenUsed="0"/>
+    <w:lsdException w:name="Dark List Accent 1" w:semiHidden="0" w:uiPriority="70" w:unhideWhenUsed="0"/>
+    <w:lsdException w:name="Colorful Shading Accent 1" w:semiHidden="0" w:uiPriority="71" w:unhideWhenUsed="0"/>
+    <w:lsdException w:name="Colorful List Accent 1" w:semiHidden="0" w:uiPriority="72" w:unhideWhenUsed="0"/>
+    <w:lsdException w:name="Colorful Grid Accent 1" w:semiHidden="0" w:uiPriority="73" w:unhideWhenUsed="0"/>
+    <w:lsdException w:name="Light Shading Accent 2" w:semiHidden="0" w:uiPriority="60" w:unhideWhenUsed="0"/>
+    <w:lsdException w:name="Light List Accent 2" w:semiHidden="0" w:uiPriority="61" w:unhideWhenUsed="0"/>
+    <w:lsdException w:name="Light Grid Accent 2" w:semiHidden="0" w:uiPriority="62" w:unhideWhenUsed="0"/>
+    <w:lsdException w:name="Medium Shading 1 Accent 2" w:semiHidden="0" w:uiPriority="63" w:unhideWhenUsed="0"/>
+    <w:lsdException w:name="Medium Shading 2 Accent 2" w:semiHidden="0" w:uiPriority="64" w:unhideWhenUsed="0"/>
+    <w:lsdException w:name="Medium List 1 Accent 2" w:semiHidden="0" w:uiPriority="65" w:unhideWhenUsed="0"/>
+    <w:lsdException w:name="Medium List 2 Accent 2" w:semiHidden="0" w:uiPriority="66" w:unhideWhenUsed="0"/>
+    <w:lsdException w:name="Medium Grid 1 Accent 2" w:semiHidden="0" w:uiPriority="67" w:unhideWhenUsed="0"/>
+    <w:lsdException w:name="Medium Grid 2 Accent 2" w:semiHidden="0" w:uiPriority="68" w:unhideWhenUsed="0"/>
+    <w:lsdException w:name="Medium Grid 3 Accent 2" w:semiHidden="0" w:uiPriority="69" w:unhideWhenUsed="0"/>
+    <w:lsdException w:name="Dark List Accent 2" w:semiHidden="0" w:uiPriority="70" w:unhideWhenUsed="0"/>
+    <w:lsdException w:name="Colorful Shading Accent 2" w:semiHidden="0" w:uiPriority="71" w:unhideWhenUsed="0"/>
+    <w:lsdException w:name="Colorful List Accent 2" w:semiHidden="0" w:uiPriority="72" w:unhideWhenUsed="0"/>
+    <w:lsdException w:name="Colorful Grid Accent 2" w:semiHidden="0" w:uiPriority="73" w:unhideWhenUsed="0"/>
+    <w:lsdException w:name="Light Shading Accent 3" w:semiHidden="0" w:uiPriority="60" w:unhideWhenUsed="0"/>
+    <w:lsdException w:name="Light List Accent 3" w:semiHidden="0" w:uiPriority="61" w:unhideWhenUsed="0"/>
+    <w:lsdException w:name="Light Grid Accent 3" w:semiHidden="0" w:uiPriority="62" w:unhideWhenUsed="0"/>
+    <w:lsdException w:name="Medium Shading 1 Accent 3" w:semiHidden="0" w:uiPriority="63" w:unhideWhenUsed="0"/>
+    <w:lsdException w:name="Medium Shading 2 Accent 3" w:semiHidden="0" w:uiPriority="64" w:unhideWhenUsed="0"/>
+    <w:lsdException w:name="Medium List 1 Accent 3" w:semiHidden="0" w:uiPriority="65" w:unhideWhenUsed="0"/>
+    <w:lsdException w:name="Medium List 2 Accent 3" w:semiHidden="0" w:uiPriority="66" w:unhideWhenUsed="0"/>
+    <w:lsdException w:name="Medium Grid 1 Accent 3" w:semiHidden="0" w:uiPriority="67" w:unhideWhenUsed="0"/>
+    <w:lsdException w:name="Medium Grid 2 Accent 3" w:semiHidden="0" w:uiPriority="68" w:unhideWhenUsed="0"/>
+    <w:lsdException w:name="Medium Grid 3 Accent 3" w:semiHidden="0" w:uiPriority="69" w:unhideWhenUsed="0"/>
+    <w:lsdException w:name="Dark List Accent 3" w:semiHidden="0" w:uiPriority="70" w:unhideWhenUsed="0"/>
+    <w:lsdException w:name="Colorful Shading Accent 3" w:semiHidden="0" w:uiPriority="71" w:unhideWhenUsed="0"/>
+    <w:lsdException w:name="Colorful List Accent 3" w:semiHidden="0" w:uiPriority="72" w:unhideWhenUsed="0"/>
+    <w:lsdException w:name="Colorful Grid Accent 3" w:semiHidden="0" w:uiPriority="73" w:unhideWhenUsed="0"/>
+    <w:lsdException w:name="Light Shading Accent 4" w:semiHidden="0" w:uiPriority="60" w:unhideWhenUsed="0"/>
+    <w:lsdException w:name="Light List Accent 4" w:semiHidden="0" w:uiPriority="61" w:unhideWhenUsed="0"/>
+    <w:lsdException w:name="Light Grid Accent 4" w:semiHidden="0" w:uiPriority="62" w:unhideWhenUsed="0"/>
+    <w:lsdException w:name="Medium Shading 1 Accent 4" w:semiHidden="0" w:uiPriority="63" w:unhideWhenUsed="0"/>
+    <w:lsdException w:name="Medium Shading 2 Accent 4" w:semiHidden="0" w:uiPriority="64" w:unhideWhenUsed="0"/>
+    <w:lsdException w:name="Medium List 1 Accent 4" w:semiHidden="0" w:uiPriority="65" w:unhideWhenUsed="0"/>
+    <w:lsdException w:name="Medium List 2 Accent 4" w:semiHidden="0" w:uiPriority="66" w:unhideWhenUsed="0"/>
+    <w:lsdException w:name="Medium Grid 1 Accent 4" w:semiHidden="0" w:uiPriority="67" w:unhideWhenUsed="0"/>
+    <w:lsdException w:name="Medium Grid 2 Accent 4" w:semiHidden="0" w:uiPriority="68" w:unhideWhenUsed="0"/>
+    <w:lsdException w:name="Medium Grid 3 Accent 4" w:semiHidden="0" w:uiPriority="69" w:unhideWhenUsed="0"/>
+    <w:lsdException w:name="Dark List Accent 4" w:semiHidden="0" w:uiPriority="70" w:unhideWhenUsed="0"/>
+    <w:lsdException w:name="Colorful Shading Accent 4" w:semiHidden="0" w:uiPriority="71" w:unhideWhenUsed="0"/>
+    <w:lsdException w:name="Colorful List Accent 4" w:semiHidden="0" w:uiPriority="72" w:unhideWhenUsed="0"/>
+    <w:lsdException w:name="Colorful Grid Accent 4" w:semiHidden="0" w:uiPriority="73" w:unhideWhenUsed="0"/>
+    <w:lsdException w:name="Light Shading Accent 5" w:semiHidden="0" w:uiPriority="60" w:unhideWhenUsed="0"/>
+    <w:lsdException w:name="Light List Accent 5" w:semiHidden="0" w:uiPriority="61" w:unhideWhenUsed="0"/>
+    <w:lsdException w:name="Light Grid Accent 5" w:semiHidden="0" w:uiPriority="62" w:unhideWhenUsed="0"/>
+    <w:lsdException w:name="Medium Shading 1 Accent 5" w:semiHidden="0" w:uiPriority="63" w:unhideWhenUsed="0"/>
+    <w:lsdException w:name="Medium Shading 2 Accent 5" w:semiHidden="0" w:uiPriority="64" w:unhideWhenUsed="0"/>
+    <w:lsdException w:name="Medium List 1 Accent 5" w:semiHidden="0" w:uiPriority="65" w:unhideWhenUsed="0"/>
+    <w:lsdException w:name="Medium List 2 Accent 5" w:semiHidden="0" w:uiPriority="66" w:unhideWhenUsed="0"/>
+    <w:lsdException w:name="Medium Grid 1 Accent 5" w:semiHidden="0" w:uiPriority="67" w:unhideWhenUsed="0"/>
+    <w:lsdException w:name="Medium Grid 2 Accent 5" w:semiHidden="0" w:uiPriority="68" w:unhideWhenUsed="0"/>
+    <w:lsdException w:name="Medium Grid 3 Accent 5" w:semiHidden="0" w:uiPriority="69" w:unhideWhenUsed="0"/>
+    <w:lsdException w:name="Dark List Accent 5" w:semiHidden="0" w:uiPriority="70" w:unhideWhenUsed="0"/>
+    <w:lsdException w:name="Colorful Shading Accent 5" w:semiHidden="0" w:uiPriority="71" w:unhideWhenUsed="0"/>
+    <w:lsdException w:name="Colorful List Accent 5" w:semiHidden="0" w:uiPriority="72" w:unhideWhenUsed="0"/>
+    <w:lsdException w:name="Colorful Grid Accent 5" w:semiHidden="0" w:uiPriority="73" w:unhideWhenUsed="0"/>
+    <w:lsdException w:name="Light Shading Accent 6" w:semiHidden="0" w:uiPriority="60" w:unhideWhenUsed="0"/>
+    <w:lsdException w:name="Light List Accent 6" w:semiHidden="0" w:uiPriority="61" w:unhideWhenUsed="0"/>
+    <w:lsdException w:name="Light Grid Accent 6" w:semiHidden="0" w:uiPriority="62" w:unhideWhenUsed="0"/>
+    <w:lsdException w:name="Medium Shading 1 Accent 6" w:semiHidden="0" w:uiPriority="63" w:unhideWhenUsed="0"/>
+    <w:lsdException w:name="Medium Shading 2 Accent 6" w:semiHidden="0" w:uiPriority="64" w:unhideWhenUsed="0"/>
+    <w:lsdException w:name="Medium List 1 Accent 6" w:semiHidden="0" w:uiPriority="65" w:unhideWhenUsed="0"/>
+    <w:lsdException w:name="Medium List 2 Accent 6" w:semiHidden="0" w:uiPriority="66" w:unhideWhenUsed="0"/>
+    <w:lsdException w:name="Medium Grid 1 Accent 6" w:semiHidden="0" w:uiPriority="67" w:unhideWhenUsed="0"/>
+    <w:lsdException w:name="Medium Grid 2 Accent 6" w:semiHidden="0" w:uiPriority="68" w:unhideWhenUsed="0"/>
+    <w:lsdException w:name="Medium Grid 3 Accent 6" w:semiHidden="0" w:uiPriority="69" w:unhideWhenUsed="0"/>
+    <w:lsdException w:name="Dark List Accent 6" w:semiHidden="0" w:uiPriority="70" w:unhideWhenUsed="0"/>
+    <w:lsdException w:name="Colorful Shading Accent 6" w:semiHidden="0" w:uiPriority="71" w:unhideWhenUsed="0"/>
+    <w:lsdException w:name="Colorful List Accent 6" w:semiHidden="0" w:uiPriority="72" w:unhideWhenUsed="0"/>
+    <w:lsdException w:name="Colorful Grid Accent 6" w:semiHidden="0" w:uiPriority="73" w:unhideWhenUsed="0"/>
+    <w:lsdException w:name="Subtle Emphasis" w:semiHidden="0" w:uiPriority="19" w:unhideWhenUsed="0" w:qFormat="1"/>
+    <w:lsdException w:name="Intense Emphasis" w:semiHidden="0" w:uiPriority="21" w:unhideWhenUsed="0" w:qFormat="1"/>
+    <w:lsdException w:name="Subtle Reference" w:semiHidden="0" w:uiPriority="31" w:unhideWhenUsed="0" w:qFormat="1"/>
+    <w:lsdException w:name="Intense Reference" w:semiHidden="0" w:uiPriority="32" w:unhideWhenUsed="0" w:qFormat="1"/>
+    <w:lsdException w:name="Book Title" w:semiHidden="0" w:uiPriority="33" w:unhideWhenUsed="0" w:qFormat="1"/>
+    <w:lsdException w:name="Bibliography" w:uiPriority="37"/>
+    <w:lsdException w:name="TOC Heading" w:uiPriority="39" w:qFormat="1"/>
+  </w:latentStyles>
+  <w:style w:type="paragraph" w:default="1" w:styleId="Normal">
+    <w:name w:val="Normal"/>
+    <w:qFormat/>
+  </w:style>
+  <w:style w:type="character" w:default="1" w:styleId="DefaultParagraphFont">
+    <w:name w:val="Default Paragraph Font"/>
+    <w:uiPriority w:val="1"/>
+    <w:semiHidden/>
+    <w:unhideWhenUsed/>
+  </w:style>
+  <w:style w:type="table" w:default="1" w:styleId="TableNormal">
+    <w:name w:val="Normal Table"/>
+    <w:uiPriority w:val="99"/>
+    <w:semiHidden/>
+    <w:unhideWhenUsed/>
+    <w:tblPr>
+      <w:tblInd w:w="0" w:type="dxa"/>
+      <w:tblCellMar>
+        <w:top w:w="0" w:type="dxa"/>
+        <w:left w:w="108" w:type="dxa"/>
+        <w:bottom w:w="0" w:type="dxa"/>
+        <w:right w:w="108" w:type="dxa"/>
+      </w:tblCellMar>
+    </w:tblPr>
+  </w:style>
+  <w:style w:type="numbering" w:default="1" w:styleId="NoList">
+    <w:name w:val="No List"/>
+    <w:uiPriority w:val="99"/>
+    <w:semiHidden/>
+    <w:unhideWhenUsed/>
+  </w:style>
+</w:styles>
+</file>
+
+<file path=word/glossary/stylesWithEffects.xml><?xml version="1.0" encoding="utf-8"?>
+<w:styles xmlns:wpc="http://schemas.microsoft.com/office/word/2010/wordprocessingCanvas" xmlns:mc="http://schemas.openxmlformats.org/markup-compatibility/2006" xmlns:o="urn:schemas-microsoft-com:office:office" xmlns:r="http://schemas.openxmlformats.org/officeDocument/2006/relationships" xmlns:m="http://schemas.openxmlformats.org/officeDocument/2006/math" xmlns:v="urn:schemas-microsoft-com:vml" xmlns:wp14="http://schemas.microsoft.com/office/word/2010/wordprocessingDrawing" xmlns:wp="http://schemas.openxmlformats.org/drawingml/2006/wordprocessingDrawing" xmlns:w10="urn:schemas-microsoft-com:office:word" xmlns:w="http://schemas.openxmlformats.org/wordprocessingml/2006/main" xmlns:w14="http://schemas.microsoft.com/office/word/2010/wordml" xmlns:wpg="http://schemas.microsoft.com/office/word/2010/wordprocessingGroup" xmlns:wpi="http://schemas.microsoft.com/office/word/2010/wordprocessingInk" xmlns:wne="http://schemas.microsoft.com/office/word/2006/wordml" xmlns:wps="http://schemas.microsoft.com/office/word/2010/wordprocessingShape" mc:Ignorable="w14 wp14">
+  <w:docDefaults>
+    <w:rPrDefault>
+      <w:rPr>
+        <w:rFonts w:asciiTheme="minorHAnsi" w:eastAsiaTheme="minorEastAsia" w:hAnsiTheme="minorHAnsi" w:cstheme="minorBidi"/>
+        <w:sz w:val="22"/>
+        <w:szCs w:val="22"/>
+        <w:lang w:val="en-US" w:eastAsia="en-US" w:bidi="ar-SA"/>
+      </w:rPr>
+    </w:rPrDefault>
+    <w:pPrDefault>
+      <w:pPr>
+        <w:spacing w:after="200" w:line="276" w:lineRule="auto"/>
+      </w:pPr>
+    </w:pPrDefault>
+  </w:docDefaults>
+  <w:latentStyles w:defLockedState="0" w:defUIPriority="99" w:defSemiHidden="1" w:defUnhideWhenUsed="1" w:defQFormat="0" w:count="267">
+    <w:lsdException w:name="Normal" w:semiHidden="0" w:uiPriority="0" w:unhideWhenUsed="0" w:qFormat="1"/>
+    <w:lsdException w:name="heading 1" w:semiHidden="0" w:uiPriority="9" w:unhideWhenUsed="0" w:qFormat="1"/>
+    <w:lsdException w:name="heading 2" w:uiPriority="9" w:qFormat="1"/>
+    <w:lsdException w:name="heading 3" w:uiPriority="9" w:qFormat="1"/>
+    <w:lsdException w:name="heading 4" w:uiPriority="9" w:qFormat="1"/>
+    <w:lsdException w:name="heading 5" w:uiPriority="9" w:qFormat="1"/>
+    <w:lsdException w:name="heading 6" w:uiPriority="9" w:qFormat="1"/>
+    <w:lsdException w:name="heading 7" w:uiPriority="9" w:qFormat="1"/>
+    <w:lsdException w:name="heading 8" w:uiPriority="9" w:qFormat="1"/>
+    <w:lsdException w:name="heading 9" w:uiPriority="9" w:qFormat="1"/>
+    <w:lsdException w:name="toc 1" w:uiPriority="39"/>
+    <w:lsdException w:name="toc 2" w:uiPriority="39"/>
+    <w:lsdException w:name="toc 3" w:uiPriority="39"/>
+    <w:lsdException w:name="toc 4" w:uiPriority="39"/>
+    <w:lsdException w:name="toc 5" w:uiPriority="39"/>
+    <w:lsdException w:name="toc 6" w:uiPriority="39"/>
+    <w:lsdException w:name="toc 7" w:uiPriority="39"/>
+    <w:lsdException w:name="toc 8" w:uiPriority="39"/>
+    <w:lsdException w:name="toc 9" w:uiPriority="39"/>
+    <w:lsdException w:name="caption" w:uiPriority="35" w:qFormat="1"/>
+    <w:lsdException w:name="Title" w:semiHidden="0" w:uiPriority="10" w:unhideWhenUsed="0" w:qFormat="1"/>
+    <w:lsdException w:name="Default Paragraph Font" w:uiPriority="1"/>
+    <w:lsdException w:name="Subtitle" w:semiHidden="0" w:uiPriority="11" w:unhideWhenUsed="0" w:qFormat="1"/>
+    <w:lsdException w:name="Strong" w:semiHidden="0" w:uiPriority="22" w:unhideWhenUsed="0" w:qFormat="1"/>
+    <w:lsdException w:name="Emphasis" w:semiHidden="0" w:uiPriority="20" w:unhideWhenUsed="0" w:qFormat="1"/>
+    <w:lsdException w:name="Table Grid" w:semiHidden="0" w:uiPriority="59" w:unhideWhenUsed="0"/>
+    <w:lsdException w:name="Placeholder Text" w:unhideWhenUsed="0"/>
+    <w:lsdException w:name="No Spacing" w:semiHidden="0" w:uiPriority="1" w:unhideWhenUsed="0" w:qFormat="1"/>
+    <w:lsdException w:name="Light Shading" w:semiHidden="0" w:uiPriority="60" w:unhideWhenUsed="0"/>
+    <w:lsdException w:name="Light List" w:semiHidden="0" w:uiPriority="61" w:unhideWhenUsed="0"/>
+    <w:lsdException w:name="Light Grid" w:semiHidden="0" w:uiPriority="62" w:unhideWhenUsed="0"/>
+    <w:lsdException w:name="Medium Shading 1" w:semiHidden="0" w:uiPriority="63" w:unhideWhenUsed="0"/>
+    <w:lsdException w:name="Medium Shading 2" w:semiHidden="0" w:uiPriority="64" w:unhideWhenUsed="0"/>
+    <w:lsdException w:name="Medium List 1" w:semiHidden="0" w:uiPriority="65" w:unhideWhenUsed="0"/>
+    <w:lsdException w:name="Medium List 2" w:semiHidden="0" w:uiPriority="66" w:unhideWhenUsed="0"/>
+    <w:lsdException w:name="Medium Grid 1" w:semiHidden="0" w:uiPriority="67" w:unhideWhenUsed="0"/>
+    <w:lsdException w:name="Medium Grid 2" w:semiHidden="0" w:uiPriority="68" w:unhideWhenUsed="0"/>
+    <w:lsdException w:name="Medium Grid 3" w:semiHidden="0" w:uiPriority="69" w:unhideWhenUsed="0"/>
+    <w:lsdException w:name="Dark List" w:semiHidden="0" w:uiPriority="70" w:unhideWhenUsed="0"/>
+    <w:lsdException w:name="Colorful Shading" w:semiHidden="0" w:uiPriority="71" w:unhideWhenUsed="0"/>
+    <w:lsdException w:name="Colorful List" w:semiHidden="0" w:uiPriority="72" w:unhideWhenUsed="0"/>
+    <w:lsdException w:name="Colorful Grid" w:semiHidden="0" w:uiPriority="73" w:unhideWhenUsed="0"/>
+    <w:lsdException w:name="Light Shading Accent 1" w:semiHidden="0" w:uiPriority="60" w:unhideWhenUsed="0"/>
+    <w:lsdException w:name="Light List Accent 1" w:semiHidden="0" w:uiPriority="61" w:unhideWhenUsed="0"/>
+    <w:lsdException w:name="Light Grid Accent 1" w:semiHidden="0" w:uiPriority="62" w:unhideWhenUsed="0"/>
+    <w:lsdException w:name="Medium Shading 1 Accent 1" w:semiHidden="0" w:uiPriority="63" w:unhideWhenUsed="0"/>
+    <w:lsdException w:name="Medium Shading 2 Accent 1" w:semiHidden="0" w:uiPriority="64" w:unhideWhenUsed="0"/>
+    <w:lsdException w:name="Medium List 1 Accent 1" w:semiHidden="0" w:uiPriority="65" w:unhideWhenUsed="0"/>
+    <w:lsdException w:name="Revision" w:unhideWhenUsed="0"/>
+    <w:lsdException w:name="List Paragraph" w:semiHidden="0" w:uiPriority="34" w:unhideWhenUsed="0" w:qFormat="1"/>
+    <w:lsdException w:name="Quote" w:semiHidden="0" w:uiPriority="29" w:unhideWhenUsed="0" w:qFormat="1"/>
+    <w:lsdException w:name="Intense Quote" w:semiHidden="0" w:uiPriority="30" w:unhideWhenUsed="0" w:qFormat="1"/>
+    <w:lsdException w:name="Medium List 2 Accent 1" w:semiHidden="0" w:uiPriority="66" w:unhideWhenUsed="0"/>
+    <w:lsdException w:name="Medium Grid 1 Accent 1" w:semiHidden="0" w:uiPriority="67" w:unhideWhenUsed="0"/>
+    <w:lsdException w:name="Medium Grid 2 Accent 1" w:semiHidden="0" w:uiPriority="68" w:unhideWhenUsed="0"/>
+    <w:lsdException w:name="Medium Grid 3 Accent 1" w:semiHidden="0" w:uiPriority="69" w:unhideWhenUsed="0"/>
+    <w:lsdException w:name="Dark List Accent 1" w:semiHidden="0" w:uiPriority="70" w:unhideWhenUsed="0"/>
+    <w:lsdException w:name="Colorful Shading Accent 1" w:semiHidden="0" w:uiPriority="71" w:unhideWhenUsed="0"/>
+    <w:lsdException w:name="Colorful List Accent 1" w:semiHidden="0" w:uiPriority="72" w:unhideWhenUsed="0"/>
+    <w:lsdException w:name="Colorful Grid Accent 1" w:semiHidden="0" w:uiPriority="73" w:unhideWhenUsed="0"/>
+    <w:lsdException w:name="Light Shading Accent 2" w:semiHidden="0" w:uiPriority="60" w:unhideWhenUsed="0"/>
+    <w:lsdException w:name="Light List Accent 2" w:semiHidden="0" w:uiPriority="61" w:unhideWhenUsed="0"/>
+    <w:lsdException w:name="Light Grid Accent 2" w:semiHidden="0" w:uiPriority="62" w:unhideWhenUsed="0"/>
+    <w:lsdException w:name="Medium Shading 1 Accent 2" w:semiHidden="0" w:uiPriority="63" w:unhideWhenUsed="0"/>
+    <w:lsdException w:name="Medium Shading 2 Accent 2" w:semiHidden="0" w:uiPriority="64" w:unhideWhenUsed="0"/>
+    <w:lsdException w:name="Medium List 1 Accent 2" w:semiHidden="0" w:uiPriority="65" w:unhideWhenUsed="0"/>
+    <w:lsdException w:name="Medium List 2 Accent 2" w:semiHidden="0" w:uiPriority="66" w:unhideWhenUsed="0"/>
+    <w:lsdException w:name="Medium Grid 1 Accent 2" w:semiHidden="0" w:uiPriority="67" w:unhideWhenUsed="0"/>
+    <w:lsdException w:name="Medium Grid 2 Accent 2" w:semiHidden="0" w:uiPriority="68" w:unhideWhenUsed="0"/>
+    <w:lsdException w:name="Medium Grid 3 Accent 2" w:semiHidden="0" w:uiPriority="69" w:unhideWhenUsed="0"/>
+    <w:lsdException w:name="Dark List Accent 2" w:semiHidden="0" w:uiPriority="70" w:unhideWhenUsed="0"/>
+    <w:lsdException w:name="Colorful Shading Accent 2" w:semiHidden="0" w:uiPriority="71" w:unhideWhenUsed="0"/>
+    <w:lsdException w:name="Colorful List Accent 2" w:semiHidden="0" w:uiPriority="72" w:unhideWhenUsed="0"/>
+    <w:lsdException w:name="Colorful Grid Accent 2" w:semiHidden="0" w:uiPriority="73" w:unhideWhenUsed="0"/>
+    <w:lsdException w:name="Light Shading Accent 3" w:semiHidden="0" w:uiPriority="60" w:unhideWhenUsed="0"/>
+    <w:lsdException w:name="Light List Accent 3" w:semiHidden="0" w:uiPriority="61" w:unhideWhenUsed="0"/>
+    <w:lsdException w:name="Light Grid Accent 3" w:semiHidden="0" w:uiPriority="62" w:unhideWhenUsed="0"/>
+    <w:lsdException w:name="Medium Shading 1 Accent 3" w:semiHidden="0" w:uiPriority="63" w:unhideWhenUsed="0"/>
+    <w:lsdException w:name="Medium Shading 2 Accent 3" w:semiHidden="0" w:uiPriority="64" w:unhideWhenUsed="0"/>
+    <w:lsdException w:name="Medium List 1 Accent 3" w:semiHidden="0" w:uiPriority="65" w:unhideWhenUsed="0"/>
+    <w:lsdException w:name="Medium List 2 Accent 3" w:semiHidden="0" w:uiPriority="66" w:unhideWhenUsed="0"/>
+    <w:lsdException w:name="Medium Grid 1 Accent 3" w:semiHidden="0" w:uiPriority="67" w:unhideWhenUsed="0"/>
+    <w:lsdException w:name="Medium Grid 2 Accent 3" w:semiHidden="0" w:uiPriority="68" w:unhideWhenUsed="0"/>
+    <w:lsdException w:name="Medium Grid 3 Accent 3" w:semiHidden="0" w:uiPriority="69" w:unhideWhenUsed="0"/>
+    <w:lsdException w:name="Dark List Accent 3" w:semiHidden="0" w:uiPriority="70" w:unhideWhenUsed="0"/>
+    <w:lsdException w:name="Colorful Shading Accent 3" w:semiHidden="0" w:uiPriority="71" w:unhideWhenUsed="0"/>
+    <w:lsdException w:name="Colorful List Accent 3" w:semiHidden="0" w:uiPriority="72" w:unhideWhenUsed="0"/>
+    <w:lsdException w:name="Colorful Grid Accent 3" w:semiHidden="0" w:uiPriority="73" w:unhideWhenUsed="0"/>
+    <w:lsdException w:name="Light Shading Accent 4" w:semiHidden="0" w:uiPriority="60" w:unhideWhenUsed="0"/>
+    <w:lsdException w:name="Light List Accent 4" w:semiHidden="0" w:uiPriority="61" w:unhideWhenUsed="0"/>
+    <w:lsdException w:name="Light Grid Accent 4" w:semiHidden="0" w:uiPriority="62" w:unhideWhenUsed="0"/>
+    <w:lsdException w:name="Medium Shading 1 Accent 4" w:semiHidden="0" w:uiPriority="63" w:unhideWhenUsed="0"/>
+    <w:lsdException w:name="Medium Shading 2 Accent 4" w:semiHidden="0" w:uiPriority="64" w:unhideWhenUsed="0"/>
+    <w:lsdException w:name="Medium List 1 Accent 4" w:semiHidden="0" w:uiPriority="65" w:unhideWhenUsed="0"/>
+    <w:lsdException w:name="Medium List 2 Accent 4" w:semiHidden="0" w:uiPriority="66" w:unhideWhenUsed="0"/>
+    <w:lsdException w:name="Medium Grid 1 Accent 4" w:semiHidden="0" w:uiPriority="67" w:unhideWhenUsed="0"/>
+    <w:lsdException w:name="Medium Grid 2 Accent 4" w:semiHidden="0" w:uiPriority="68" w:unhideWhenUsed="0"/>
+    <w:lsdException w:name="Medium Grid 3 Accent 4" w:semiHidden="0" w:uiPriority="69" w:unhideWhenUsed="0"/>
+    <w:lsdException w:name="Dark List Accent 4" w:semiHidden="0" w:uiPriority="70" w:unhideWhenUsed="0"/>
+    <w:lsdException w:name="Colorful Shading Accent 4" w:semiHidden="0" w:uiPriority="71" w:unhideWhenUsed="0"/>
+    <w:lsdException w:name="Colorful List Accent 4" w:semiHidden="0" w:uiPriority="72" w:unhideWhenUsed="0"/>
+    <w:lsdException w:name="Colorful Grid Accent 4" w:semiHidden="0" w:uiPriority="73" w:unhideWhenUsed="0"/>
+    <w:lsdException w:name="Light Shading Accent 5" w:semiHidden="0" w:uiPriority="60" w:unhideWhenUsed="0"/>
+    <w:lsdException w:name="Light List Accent 5" w:semiHidden="0" w:uiPriority="61" w:unhideWhenUsed="0"/>
+    <w:lsdException w:name="Light Grid Accent 5" w:semiHidden="0" w:uiPriority="62" w:unhideWhenUsed="0"/>
+    <w:lsdException w:name="Medium Shading 1 Accent 5" w:semiHidden="0" w:uiPriority="63" w:unhideWhenUsed="0"/>
+    <w:lsdException w:name="Medium Shading 2 Accent 5" w:semiHidden="0" w:uiPriority="64" w:unhideWhenUsed="0"/>
+    <w:lsdException w:name="Medium List 1 Accent 5" w:semiHidden="0" w:uiPriority="65" w:unhideWhenUsed="0"/>
+    <w:lsdException w:name="Medium List 2 Accent 5" w:semiHidden="0" w:uiPriority="66" w:unhideWhenUsed="0"/>
+    <w:lsdException w:name="Medium Grid 1 Accent 5" w:semiHidden="0" w:uiPriority="67" w:unhideWhenUsed="0"/>
+    <w:lsdException w:name="Medium Grid 2 Accent 5" w:semiHidden="0" w:uiPriority="68" w:unhideWhenUsed="0"/>
+    <w:lsdException w:name="Medium Grid 3 Accent 5" w:semiHidden="0" w:uiPriority="69" w:unhideWhenUsed="0"/>
+    <w:lsdException w:name="Dark List Accent 5" w:semiHidden="0" w:uiPriority="70" w:unhideWhenUsed="0"/>
+    <w:lsdException w:name="Colorful Shading Accent 5" w:semiHidden="0" w:uiPriority="71" w:unhideWhenUsed="0"/>
+    <w:lsdException w:name="Colorful List Accent 5" w:semiHidden="0" w:uiPriority="72" w:unhideWhenUsed="0"/>
+    <w:lsdException w:name="Colorful Grid Accent 5" w:semiHidden="0" w:uiPriority="73" w:unhideWhenUsed="0"/>
+    <w:lsdException w:name="Light Shading Accent 6" w:semiHidden="0" w:uiPriority="60" w:unhideWhenUsed="0"/>
+    <w:lsdException w:name="Light List Accent 6" w:semiHidden="0" w:uiPriority="61" w:unhideWhenUsed="0"/>
+    <w:lsdException w:name="Light Grid Accent 6" w:semiHidden="0" w:uiPriority="62" w:unhideWhenUsed="0"/>
+    <w:lsdException w:name="Medium Shading 1 Accent 6" w:semiHidden="0" w:uiPriority="63" w:unhideWhenUsed="0"/>
+    <w:lsdException w:name="Medium Shading 2 Accent 6" w:semiHidden="0" w:uiPriority="64" w:unhideWhenUsed="0"/>
+    <w:lsdException w:name="Medium List 1 Accent 6" w:semiHidden="0" w:uiPriority="65" w:unhideWhenUsed="0"/>
+    <w:lsdException w:name="Medium List 2 Accent 6" w:semiHidden="0" w:uiPriority="66" w:unhideWhenUsed="0"/>
+    <w:lsdException w:name="Medium Grid 1 Accent 6" w:semiHidden="0" w:uiPriority="67" w:unhideWhenUsed="0"/>
+    <w:lsdException w:name="Medium Grid 2 Accent 6" w:semiHidden="0" w:uiPriority="68" w:unhideWhenUsed="0"/>
+    <w:lsdException w:name="Medium Grid 3 Accent 6" w:semiHidden="0" w:uiPriority="69" w:unhideWhenUsed="0"/>
+    <w:lsdException w:name="Dark List Accent 6" w:semiHidden="0" w:uiPriority="70" w:unhideWhenUsed="0"/>
+    <w:lsdException w:name="Colorful Shading Accent 6" w:semiHidden="0" w:uiPriority="71" w:unhideWhenUsed="0"/>
+    <w:lsdException w:name="Colorful List Accent 6" w:semiHidden="0" w:uiPriority="72" w:unhideWhenUsed="0"/>
+    <w:lsdException w:name="Colorful Grid Accent 6" w:semiHidden="0" w:uiPriority="73" w:unhideWhenUsed="0"/>
+    <w:lsdException w:name="Subtle Emphasis" w:semiHidden="0" w:uiPriority="19" w:unhideWhenUsed="0" w:qFormat="1"/>
+    <w:lsdException w:name="Intense Emphasis" w:semiHidden="0" w:uiPriority="21" w:unhideWhenUsed="0" w:qFormat="1"/>
+    <w:lsdException w:name="Subtle Reference" w:semiHidden="0" w:uiPriority="31" w:unhideWhenUsed="0" w:qFormat="1"/>
+    <w:lsdException w:name="Intense Reference" w:semiHidden="0" w:uiPriority="32" w:unhideWhenUsed="0" w:qFormat="1"/>
+    <w:lsdException w:name="Book Title" w:semiHidden="0" w:uiPriority="33" w:unhideWhenUsed="0" w:qFormat="1"/>
+    <w:lsdException w:name="Bibliography" w:uiPriority="37"/>
+    <w:lsdException w:name="TOC Heading" w:uiPriority="39" w:qFormat="1"/>
+  </w:latentStyles>
+  <w:style w:type="paragraph" w:default="1" w:styleId="Normal">
+    <w:name w:val="Normal"/>
+    <w:qFormat/>
+  </w:style>
+  <w:style w:type="character" w:default="1" w:styleId="DefaultParagraphFont">
+    <w:name w:val="Default Paragraph Font"/>
+    <w:uiPriority w:val="1"/>
+    <w:semiHidden/>
+    <w:unhideWhenUsed/>
+  </w:style>
+  <w:style w:type="table" w:default="1" w:styleId="TableNormal">
+    <w:name w:val="Normal Table"/>
+    <w:uiPriority w:val="99"/>
+    <w:semiHidden/>
+    <w:unhideWhenUsed/>
+    <w:tblPr>
+      <w:tblInd w:w="0" w:type="dxa"/>
+      <w:tblCellMar>
+        <w:top w:w="0" w:type="dxa"/>
+        <w:left w:w="108" w:type="dxa"/>
+        <w:bottom w:w="0" w:type="dxa"/>
+        <w:right w:w="108" w:type="dxa"/>
+      </w:tblCellMar>
+    </w:tblPr>
+  </w:style>
+  <w:style w:type="numbering" w:default="1" w:styleId="NoList">
+    <w:name w:val="No List"/>
+    <w:uiPriority w:val="99"/>
+    <w:semiHidden/>
+    <w:unhideWhenUsed/>
+  </w:style>
+</w:styles>
+</file>
+
+<file path=word/glossary/webSettings.xml><?xml version="1.0" encoding="utf-8"?>
+<w:webSettings xmlns:mc="http://schemas.openxmlformats.org/markup-compatibility/2006" xmlns:r="http://schemas.openxmlformats.org/officeDocument/2006/relationships" xmlns:w="http://schemas.openxmlformats.org/wordprocessingml/2006/main" xmlns:w14="http://schemas.microsoft.com/office/word/2010/wordml" mc:Ignorable="w14"/>
 </file>
 
 <file path=word/theme/theme1.xml><?xml version="1.0" encoding="utf-8"?>

</xml_diff>